<commit_message>
Anagram with update doc.
</commit_message>
<xml_diff>
--- a/WhyString.docx
+++ b/WhyString.docx
@@ -90,23 +90,7 @@
           <w:color w:val="000000"/>
           <w:shd w:val="clear" w:color="auto" w:fill="FFFFFF"/>
         </w:rPr>
-        <w:t xml:space="preserve"> calculation </w:t>
-      </w:r>
-      <w:r>
-        <w:rPr>
-          <w:rFonts w:ascii="Times New Roman" w:hAnsi="Times New Roman" w:cs="Times New Roman"/>
-          <w:color w:val="000000"/>
-          <w:shd w:val="clear" w:color="auto" w:fill="FFFFFF"/>
-        </w:rPr>
-        <w:t>etc.</w:t>
-      </w:r>
-      <w:r>
-        <w:rPr>
-          <w:rFonts w:ascii="Times New Roman" w:hAnsi="Times New Roman" w:cs="Times New Roman"/>
-          <w:color w:val="000000"/>
-          <w:shd w:val="clear" w:color="auto" w:fill="FFFFFF"/>
-        </w:rPr>
-        <w:t xml:space="preserve"> by extending and overriding behaviors. Another reason of why String class is immutable could die due to </w:t>
+        <w:t xml:space="preserve"> calculation etc. by extending and overriding behaviors. Another reason of why String class is immutable could die due to </w:t>
       </w:r>
       <w:proofErr w:type="spellStart"/>
       <w:r>
@@ -613,23 +597,7 @@
           <w:shd w:val="clear" w:color="auto" w:fill="FFFFFF"/>
         </w:rPr>
         <w:lastRenderedPageBreak/>
-        <w:t>5) Another good reason</w:t>
-      </w:r>
-      <w:r>
-        <w:rPr>
-          <w:rFonts w:ascii="Times New Roman" w:hAnsi="Times New Roman" w:cs="Times New Roman"/>
-          <w:color w:val="000000"/>
-          <w:shd w:val="clear" w:color="auto" w:fill="FFFFFF"/>
-        </w:rPr>
-        <w:t xml:space="preserve"> i</w:t>
-      </w:r>
-      <w:r>
-        <w:rPr>
-          <w:rFonts w:ascii="Times New Roman" w:hAnsi="Times New Roman" w:cs="Times New Roman"/>
-          <w:color w:val="000000"/>
-          <w:shd w:val="clear" w:color="auto" w:fill="FFFFFF"/>
-        </w:rPr>
-        <w:t>s that it is used by the </w:t>
+        <w:t>5) Another good reason is that it is used by the </w:t>
       </w:r>
       <w:hyperlink r:id="rId7" w:history="1">
         <w:r>
@@ -693,8 +661,765 @@
         </w:rPr>
         <w:br/>
       </w:r>
+    </w:p>
+    <w:p>
+      <w:pPr>
+        <w:pStyle w:val="Heading1"/>
+        <w:rPr>
+          <w:shd w:val="clear" w:color="auto" w:fill="FFFFFF"/>
+        </w:rPr>
+      </w:pPr>
+      <w:r>
+        <w:rPr>
+          <w:shd w:val="clear" w:color="auto" w:fill="FFFFFF"/>
+        </w:rPr>
+        <w:t xml:space="preserve">How </w:t>
+      </w:r>
+      <w:proofErr w:type="spellStart"/>
+      <w:r>
+        <w:rPr>
+          <w:shd w:val="clear" w:color="auto" w:fill="FFFFFF"/>
+        </w:rPr>
+        <w:t>SubString</w:t>
+      </w:r>
+      <w:proofErr w:type="spellEnd"/>
+      <w:r>
+        <w:rPr>
+          <w:shd w:val="clear" w:color="auto" w:fill="FFFFFF"/>
+        </w:rPr>
+        <w:t xml:space="preserve"> method works in Java - Memory Leak Fixed in JDK 1.7</w:t>
+      </w:r>
+    </w:p>
+    <w:p>
+      <w:pPr>
+        <w:rPr>
+          <w:rFonts w:ascii="Times New Roman" w:hAnsi="Times New Roman" w:cs="Times New Roman"/>
+          <w:color w:val="000000"/>
+          <w:shd w:val="clear" w:color="auto" w:fill="FFFFFF"/>
+        </w:rPr>
+      </w:pPr>
+      <w:r>
+        <w:rPr>
+          <w:rFonts w:ascii="Times New Roman" w:hAnsi="Times New Roman" w:cs="Times New Roman"/>
+          <w:color w:val="000000"/>
+          <w:shd w:val="clear" w:color="auto" w:fill="FFFFFF"/>
+        </w:rPr>
+        <w:t>S</w:t>
+      </w:r>
+      <w:r>
+        <w:rPr>
+          <w:rFonts w:ascii="Times New Roman" w:hAnsi="Times New Roman" w:cs="Times New Roman"/>
+          <w:color w:val="000000"/>
+          <w:shd w:val="clear" w:color="auto" w:fill="FFFFFF"/>
+        </w:rPr>
+        <w:t>ubstring method is used to get parts of String in Java. It’s defined in </w:t>
+      </w:r>
+      <w:proofErr w:type="spellStart"/>
+      <w:r>
+        <w:rPr>
+          <w:rFonts w:ascii="Times New Roman" w:hAnsi="Times New Roman" w:cs="Times New Roman"/>
+          <w:color w:val="000000"/>
+          <w:shd w:val="clear" w:color="auto" w:fill="FFFFFF"/>
+        </w:rPr>
+        <w:t>java.lang.String</w:t>
+      </w:r>
+      <w:proofErr w:type="spellEnd"/>
+      <w:r>
+        <w:rPr>
+          <w:rFonts w:ascii="Times New Roman" w:hAnsi="Times New Roman" w:cs="Times New Roman"/>
+          <w:color w:val="000000"/>
+          <w:shd w:val="clear" w:color="auto" w:fill="FFFFFF"/>
+        </w:rPr>
+        <w:t> class, and it's an </w:t>
+      </w:r>
+      <w:hyperlink r:id="rId8" w:history="1">
+        <w:r>
+          <w:rPr>
+            <w:rFonts w:ascii="Times New Roman" w:hAnsi="Times New Roman" w:cs="Times New Roman"/>
+            <w:color w:val="000000"/>
+            <w:shd w:val="clear" w:color="auto" w:fill="FFFFFF"/>
+          </w:rPr>
+          <w:t>overloaded method</w:t>
+        </w:r>
+      </w:hyperlink>
+      <w:r>
+        <w:rPr>
+          <w:rFonts w:ascii="Times New Roman" w:hAnsi="Times New Roman" w:cs="Times New Roman"/>
+          <w:color w:val="000000"/>
+          <w:shd w:val="clear" w:color="auto" w:fill="FFFFFF"/>
+        </w:rPr>
+        <w:t>. One version of substring method takes just </w:t>
+      </w:r>
+      <w:proofErr w:type="spellStart"/>
+      <w:r>
+        <w:rPr>
+          <w:rFonts w:ascii="Times New Roman" w:hAnsi="Times New Roman" w:cs="Times New Roman"/>
+          <w:color w:val="000000"/>
+          <w:shd w:val="clear" w:color="auto" w:fill="FFFFFF"/>
+        </w:rPr>
+        <w:t>beginIndex</w:t>
+      </w:r>
+      <w:proofErr w:type="spellEnd"/>
+      <w:r>
+        <w:rPr>
+          <w:rFonts w:ascii="Times New Roman" w:hAnsi="Times New Roman" w:cs="Times New Roman"/>
+          <w:color w:val="000000"/>
+          <w:shd w:val="clear" w:color="auto" w:fill="FFFFFF"/>
+        </w:rPr>
+        <w:t>, and returns part of String started from </w:t>
+      </w:r>
+      <w:proofErr w:type="spellStart"/>
+      <w:r>
+        <w:rPr>
+          <w:rFonts w:ascii="Times New Roman" w:hAnsi="Times New Roman" w:cs="Times New Roman"/>
+          <w:color w:val="000000"/>
+          <w:shd w:val="clear" w:color="auto" w:fill="FFFFFF"/>
+        </w:rPr>
+        <w:t>beginIndex</w:t>
+      </w:r>
+      <w:proofErr w:type="spellEnd"/>
+      <w:r>
+        <w:rPr>
+          <w:rFonts w:ascii="Times New Roman" w:hAnsi="Times New Roman" w:cs="Times New Roman"/>
+          <w:color w:val="000000"/>
+          <w:shd w:val="clear" w:color="auto" w:fill="FFFFFF"/>
+        </w:rPr>
+        <w:t> till end, while other takes two parameters, </w:t>
+      </w:r>
+      <w:proofErr w:type="spellStart"/>
+      <w:r>
+        <w:rPr>
+          <w:rFonts w:ascii="Times New Roman" w:hAnsi="Times New Roman" w:cs="Times New Roman"/>
+          <w:color w:val="000000"/>
+          <w:shd w:val="clear" w:color="auto" w:fill="FFFFFF"/>
+        </w:rPr>
+        <w:t>beginIndex</w:t>
+      </w:r>
+      <w:proofErr w:type="spellEnd"/>
+      <w:r>
+        <w:rPr>
+          <w:rFonts w:ascii="Times New Roman" w:hAnsi="Times New Roman" w:cs="Times New Roman"/>
+          <w:color w:val="000000"/>
+          <w:shd w:val="clear" w:color="auto" w:fill="FFFFFF"/>
+        </w:rPr>
+        <w:t> and </w:t>
+      </w:r>
+      <w:proofErr w:type="spellStart"/>
+      <w:r>
+        <w:rPr>
+          <w:rFonts w:ascii="Times New Roman" w:hAnsi="Times New Roman" w:cs="Times New Roman"/>
+          <w:color w:val="000000"/>
+          <w:shd w:val="clear" w:color="auto" w:fill="FFFFFF"/>
+        </w:rPr>
+        <w:t>endIndex</w:t>
+      </w:r>
+      <w:proofErr w:type="spellEnd"/>
+      <w:r>
+        <w:rPr>
+          <w:rFonts w:ascii="Times New Roman" w:hAnsi="Times New Roman" w:cs="Times New Roman"/>
+          <w:color w:val="000000"/>
+          <w:shd w:val="clear" w:color="auto" w:fill="FFFFFF"/>
+        </w:rPr>
+        <w:t>, and returns part</w:t>
+      </w:r>
+      <w:proofErr w:type="gramStart"/>
+      <w:r>
+        <w:rPr>
+          <w:rFonts w:ascii="Times New Roman" w:hAnsi="Times New Roman" w:cs="Times New Roman"/>
+          <w:color w:val="000000"/>
+          <w:shd w:val="clear" w:color="auto" w:fill="FFFFFF"/>
+        </w:rPr>
+        <w:t>  of</w:t>
+      </w:r>
+      <w:proofErr w:type="gramEnd"/>
+      <w:r>
+        <w:rPr>
+          <w:rFonts w:ascii="Times New Roman" w:hAnsi="Times New Roman" w:cs="Times New Roman"/>
+          <w:color w:val="000000"/>
+          <w:shd w:val="clear" w:color="auto" w:fill="FFFFFF"/>
+        </w:rPr>
+        <w:t xml:space="preserve"> String starting from </w:t>
+      </w:r>
+      <w:proofErr w:type="spellStart"/>
+      <w:r>
+        <w:rPr>
+          <w:rFonts w:ascii="Times New Roman" w:hAnsi="Times New Roman" w:cs="Times New Roman"/>
+          <w:color w:val="000000"/>
+          <w:shd w:val="clear" w:color="auto" w:fill="FFFFFF"/>
+        </w:rPr>
+        <w:t>beginIndex</w:t>
+      </w:r>
+      <w:proofErr w:type="spellEnd"/>
+      <w:r>
+        <w:rPr>
+          <w:rFonts w:ascii="Times New Roman" w:hAnsi="Times New Roman" w:cs="Times New Roman"/>
+          <w:color w:val="000000"/>
+          <w:shd w:val="clear" w:color="auto" w:fill="FFFFFF"/>
+        </w:rPr>
+        <w:t> to endIndex-1. He also stressed that every time you call</w:t>
+      </w:r>
+      <w:proofErr w:type="gramStart"/>
+      <w:r>
+        <w:rPr>
+          <w:rFonts w:ascii="Times New Roman" w:hAnsi="Times New Roman" w:cs="Times New Roman"/>
+          <w:color w:val="000000"/>
+          <w:shd w:val="clear" w:color="auto" w:fill="FFFFFF"/>
+        </w:rPr>
+        <w:t>  substring</w:t>
+      </w:r>
+      <w:proofErr w:type="gramEnd"/>
+      <w:r>
+        <w:rPr>
+          <w:rFonts w:ascii="Times New Roman" w:hAnsi="Times New Roman" w:cs="Times New Roman"/>
+          <w:color w:val="000000"/>
+          <w:shd w:val="clear" w:color="auto" w:fill="FFFFFF"/>
+        </w:rPr>
+        <w:t>() method in Java,  it will return a new String because </w:t>
+      </w:r>
+      <w:hyperlink r:id="rId9" w:history="1">
+        <w:r>
+          <w:rPr>
+            <w:rFonts w:ascii="Times New Roman" w:hAnsi="Times New Roman" w:cs="Times New Roman"/>
+            <w:color w:val="000000"/>
+            <w:shd w:val="clear" w:color="auto" w:fill="FFFFFF"/>
+          </w:rPr>
+          <w:t>String is immutable in Java</w:t>
+        </w:r>
+      </w:hyperlink>
+      <w:r>
+        <w:rPr>
+          <w:rFonts w:ascii="Times New Roman" w:hAnsi="Times New Roman" w:cs="Times New Roman"/>
+          <w:color w:val="000000"/>
+          <w:shd w:val="clear" w:color="auto" w:fill="FFFFFF"/>
+        </w:rPr>
+        <w:t>.</w:t>
+      </w:r>
+    </w:p>
+    <w:p>
+      <w:pPr>
+        <w:rPr>
+          <w:rFonts w:ascii="Times New Roman" w:hAnsi="Times New Roman" w:cs="Times New Roman"/>
+          <w:color w:val="000000"/>
+          <w:shd w:val="clear" w:color="auto" w:fill="FFFFFF"/>
+        </w:rPr>
+      </w:pPr>
+      <w:r>
+        <w:rPr>
+          <w:rFonts w:ascii="Times New Roman" w:hAnsi="Times New Roman" w:cs="Times New Roman"/>
+          <w:color w:val="000000"/>
+          <w:shd w:val="clear" w:color="auto" w:fill="FFFFFF"/>
+        </w:rPr>
+        <w:t xml:space="preserve">If </w:t>
+      </w:r>
+      <w:proofErr w:type="spellStart"/>
+      <w:r>
+        <w:rPr>
+          <w:rFonts w:ascii="Times New Roman" w:hAnsi="Times New Roman" w:cs="Times New Roman"/>
+          <w:color w:val="000000"/>
+          <w:shd w:val="clear" w:color="auto" w:fill="FFFFFF"/>
+        </w:rPr>
+        <w:t>beginIndex</w:t>
+      </w:r>
+      <w:proofErr w:type="spellEnd"/>
+      <w:r>
+        <w:rPr>
+          <w:rFonts w:ascii="Times New Roman" w:hAnsi="Times New Roman" w:cs="Times New Roman"/>
+          <w:color w:val="000000"/>
+          <w:shd w:val="clear" w:color="auto" w:fill="FFFFFF"/>
+        </w:rPr>
+        <w:t xml:space="preserve"> is equal to length in </w:t>
+      </w:r>
+      <w:proofErr w:type="gramStart"/>
+      <w:r>
+        <w:rPr>
+          <w:rFonts w:ascii="Times New Roman" w:hAnsi="Times New Roman" w:cs="Times New Roman"/>
+          <w:color w:val="000000"/>
+          <w:shd w:val="clear" w:color="auto" w:fill="FFFFFF"/>
+        </w:rPr>
+        <w:t>substring(</w:t>
+      </w:r>
+      <w:proofErr w:type="spellStart"/>
+      <w:proofErr w:type="gramEnd"/>
+      <w:r>
+        <w:rPr>
+          <w:rFonts w:ascii="Times New Roman" w:hAnsi="Times New Roman" w:cs="Times New Roman"/>
+          <w:color w:val="000000"/>
+          <w:shd w:val="clear" w:color="auto" w:fill="FFFFFF"/>
+        </w:rPr>
+        <w:t>int</w:t>
+      </w:r>
+      <w:proofErr w:type="spellEnd"/>
+      <w:r>
+        <w:rPr>
+          <w:rFonts w:ascii="Times New Roman" w:hAnsi="Times New Roman" w:cs="Times New Roman"/>
+          <w:color w:val="000000"/>
+          <w:shd w:val="clear" w:color="auto" w:fill="FFFFFF"/>
+        </w:rPr>
+        <w:t xml:space="preserve"> </w:t>
+      </w:r>
+      <w:proofErr w:type="spellStart"/>
+      <w:r>
+        <w:rPr>
+          <w:rFonts w:ascii="Times New Roman" w:hAnsi="Times New Roman" w:cs="Times New Roman"/>
+          <w:color w:val="000000"/>
+          <w:shd w:val="clear" w:color="auto" w:fill="FFFFFF"/>
+        </w:rPr>
+        <w:t>beginIndex</w:t>
+      </w:r>
+      <w:proofErr w:type="spellEnd"/>
+      <w:r>
+        <w:rPr>
+          <w:rFonts w:ascii="Times New Roman" w:hAnsi="Times New Roman" w:cs="Times New Roman"/>
+          <w:color w:val="000000"/>
+          <w:shd w:val="clear" w:color="auto" w:fill="FFFFFF"/>
+        </w:rPr>
+        <w:t>)</w:t>
+      </w:r>
+      <w:r>
+        <w:rPr>
+          <w:rFonts w:ascii="Times New Roman" w:hAnsi="Times New Roman" w:cs="Times New Roman"/>
+          <w:color w:val="000000"/>
+          <w:shd w:val="clear" w:color="auto" w:fill="FFFFFF"/>
+        </w:rPr>
+        <w:t xml:space="preserve">, </w:t>
+      </w:r>
+      <w:r>
+        <w:rPr>
+          <w:rFonts w:ascii="Times New Roman" w:hAnsi="Times New Roman" w:cs="Times New Roman"/>
+          <w:color w:val="000000"/>
+          <w:shd w:val="clear" w:color="auto" w:fill="FFFFFF"/>
+        </w:rPr>
+        <w:t xml:space="preserve">it won't </w:t>
+      </w:r>
+      <w:r>
+        <w:rPr>
+          <w:rFonts w:ascii="Times New Roman" w:hAnsi="Times New Roman" w:cs="Times New Roman"/>
+          <w:color w:val="000000"/>
+          <w:shd w:val="clear" w:color="auto" w:fill="FFFFFF"/>
+        </w:rPr>
+        <w:t>t</w:t>
+      </w:r>
+      <w:r>
+        <w:rPr>
+          <w:rFonts w:ascii="Times New Roman" w:hAnsi="Times New Roman" w:cs="Times New Roman"/>
+          <w:color w:val="000000"/>
+          <w:shd w:val="clear" w:color="auto" w:fill="FFFFFF"/>
+        </w:rPr>
+        <w:t>hrow </w:t>
+      </w:r>
+      <w:proofErr w:type="spellStart"/>
+      <w:r>
+        <w:rPr>
+          <w:rFonts w:ascii="Times New Roman" w:hAnsi="Times New Roman" w:cs="Times New Roman"/>
+          <w:color w:val="000000"/>
+          <w:shd w:val="clear" w:color="auto" w:fill="FFFFFF"/>
+        </w:rPr>
+        <w:t>IndexOutOfBoundException</w:t>
+      </w:r>
+      <w:proofErr w:type="spellEnd"/>
+      <w:r>
+        <w:rPr>
+          <w:rFonts w:ascii="Times New Roman" w:hAnsi="Times New Roman" w:cs="Times New Roman"/>
+          <w:color w:val="000000"/>
+          <w:shd w:val="clear" w:color="auto" w:fill="FFFFFF"/>
+        </w:rPr>
+        <w:t> instead it will return </w:t>
+      </w:r>
+      <w:hyperlink r:id="rId10" w:history="1">
+        <w:r>
+          <w:rPr>
+            <w:rFonts w:ascii="Times New Roman" w:hAnsi="Times New Roman" w:cs="Times New Roman"/>
+            <w:color w:val="000000"/>
+            <w:shd w:val="clear" w:color="auto" w:fill="FFFFFF"/>
+          </w:rPr>
+          <w:t>empty String</w:t>
+        </w:r>
+      </w:hyperlink>
+      <w:r>
+        <w:rPr>
+          <w:rFonts w:ascii="Times New Roman" w:hAnsi="Times New Roman" w:cs="Times New Roman"/>
+          <w:color w:val="000000"/>
+          <w:shd w:val="clear" w:color="auto" w:fill="FFFFFF"/>
+        </w:rPr>
+        <w:t>. Same is the case when </w:t>
+      </w:r>
+      <w:proofErr w:type="spellStart"/>
+      <w:r>
+        <w:rPr>
+          <w:rFonts w:ascii="Times New Roman" w:hAnsi="Times New Roman" w:cs="Times New Roman"/>
+          <w:color w:val="000000"/>
+          <w:shd w:val="clear" w:color="auto" w:fill="FFFFFF"/>
+        </w:rPr>
+        <w:t>beginIndex</w:t>
+      </w:r>
+      <w:proofErr w:type="spellEnd"/>
+      <w:r>
+        <w:rPr>
+          <w:rFonts w:ascii="Times New Roman" w:hAnsi="Times New Roman" w:cs="Times New Roman"/>
+          <w:color w:val="000000"/>
+          <w:shd w:val="clear" w:color="auto" w:fill="FFFFFF"/>
+        </w:rPr>
+        <w:t> and </w:t>
+      </w:r>
+      <w:proofErr w:type="spellStart"/>
+      <w:r>
+        <w:rPr>
+          <w:rFonts w:ascii="Times New Roman" w:hAnsi="Times New Roman" w:cs="Times New Roman"/>
+          <w:color w:val="000000"/>
+          <w:shd w:val="clear" w:color="auto" w:fill="FFFFFF"/>
+        </w:rPr>
+        <w:t>endIndex</w:t>
+      </w:r>
+      <w:proofErr w:type="spellEnd"/>
+      <w:r>
+        <w:rPr>
+          <w:rFonts w:ascii="Times New Roman" w:hAnsi="Times New Roman" w:cs="Times New Roman"/>
+          <w:color w:val="000000"/>
+          <w:shd w:val="clear" w:color="auto" w:fill="FFFFFF"/>
+        </w:rPr>
+        <w:t xml:space="preserve"> is equal, in case of second method. It will only </w:t>
+      </w:r>
+      <w:r>
+        <w:rPr>
+          <w:rFonts w:ascii="Times New Roman" w:hAnsi="Times New Roman" w:cs="Times New Roman"/>
+          <w:color w:val="000000"/>
+          <w:shd w:val="clear" w:color="auto" w:fill="FFFFFF"/>
+        </w:rPr>
+        <w:t>t</w:t>
+      </w:r>
+      <w:r>
+        <w:rPr>
+          <w:rFonts w:ascii="Times New Roman" w:hAnsi="Times New Roman" w:cs="Times New Roman"/>
+          <w:color w:val="000000"/>
+          <w:shd w:val="clear" w:color="auto" w:fill="FFFFFF"/>
+        </w:rPr>
+        <w:t>hrow </w:t>
+      </w:r>
+      <w:proofErr w:type="spellStart"/>
+      <w:r>
+        <w:rPr>
+          <w:rFonts w:ascii="Times New Roman" w:hAnsi="Times New Roman" w:cs="Times New Roman"/>
+          <w:color w:val="000000"/>
+          <w:shd w:val="clear" w:color="auto" w:fill="FFFFFF"/>
+        </w:rPr>
+        <w:t>StringIndexBoundException</w:t>
+      </w:r>
+      <w:proofErr w:type="spellEnd"/>
+      <w:r>
+        <w:rPr>
+          <w:rFonts w:ascii="Times New Roman" w:hAnsi="Times New Roman" w:cs="Times New Roman"/>
+          <w:color w:val="000000"/>
+          <w:shd w:val="clear" w:color="auto" w:fill="FFFFFF"/>
+        </w:rPr>
+        <w:t> when </w:t>
+      </w:r>
+      <w:proofErr w:type="spellStart"/>
+      <w:r>
+        <w:rPr>
+          <w:rFonts w:ascii="Times New Roman" w:hAnsi="Times New Roman" w:cs="Times New Roman"/>
+          <w:color w:val="000000"/>
+          <w:shd w:val="clear" w:color="auto" w:fill="FFFFFF"/>
+        </w:rPr>
+        <w:t>beginIndex</w:t>
+      </w:r>
+      <w:proofErr w:type="spellEnd"/>
+      <w:r>
+        <w:rPr>
+          <w:rFonts w:ascii="Times New Roman" w:hAnsi="Times New Roman" w:cs="Times New Roman"/>
+          <w:color w:val="000000"/>
+          <w:shd w:val="clear" w:color="auto" w:fill="FFFFFF"/>
+        </w:rPr>
+        <w:t> is negative, larger than </w:t>
+      </w:r>
+      <w:proofErr w:type="spellStart"/>
+      <w:r>
+        <w:rPr>
+          <w:rFonts w:ascii="Times New Roman" w:hAnsi="Times New Roman" w:cs="Times New Roman"/>
+          <w:color w:val="000000"/>
+          <w:shd w:val="clear" w:color="auto" w:fill="FFFFFF"/>
+        </w:rPr>
+        <w:t>endIndex</w:t>
+      </w:r>
+      <w:proofErr w:type="spellEnd"/>
+      <w:r>
+        <w:rPr>
+          <w:rFonts w:ascii="Times New Roman" w:hAnsi="Times New Roman" w:cs="Times New Roman"/>
+          <w:color w:val="000000"/>
+          <w:shd w:val="clear" w:color="auto" w:fill="FFFFFF"/>
+        </w:rPr>
+        <w:t> or larger than length of String.</w:t>
+      </w:r>
+    </w:p>
+    <w:p>
+      <w:pPr>
+        <w:rPr>
+          <w:rFonts w:ascii="Trebuchet MS" w:hAnsi="Trebuchet MS"/>
+          <w:color w:val="000000"/>
+        </w:rPr>
+      </w:pPr>
+      <w:r>
+        <w:rPr>
+          <w:rFonts w:ascii="Times New Roman" w:hAnsi="Times New Roman" w:cs="Times New Roman"/>
+          <w:color w:val="000000"/>
+          <w:shd w:val="clear" w:color="auto" w:fill="FFFFFF"/>
+        </w:rPr>
+        <w:t>If you look substring method inside String class, you will figure out that it calls String (</w:t>
+      </w:r>
+      <w:proofErr w:type="spellStart"/>
+      <w:r>
+        <w:rPr>
+          <w:rFonts w:ascii="Times New Roman" w:hAnsi="Times New Roman" w:cs="Times New Roman"/>
+          <w:color w:val="000000"/>
+          <w:shd w:val="clear" w:color="auto" w:fill="FFFFFF"/>
+        </w:rPr>
+        <w:t>int</w:t>
+      </w:r>
+      <w:proofErr w:type="spellEnd"/>
+      <w:r>
+        <w:rPr>
+          <w:rFonts w:ascii="Times New Roman" w:hAnsi="Times New Roman" w:cs="Times New Roman"/>
+          <w:color w:val="000000"/>
+          <w:shd w:val="clear" w:color="auto" w:fill="FFFFFF"/>
+        </w:rPr>
+        <w:t xml:space="preserve"> offset, </w:t>
+      </w:r>
+      <w:proofErr w:type="spellStart"/>
+      <w:r>
+        <w:rPr>
+          <w:rFonts w:ascii="Times New Roman" w:hAnsi="Times New Roman" w:cs="Times New Roman"/>
+          <w:color w:val="000000"/>
+          <w:shd w:val="clear" w:color="auto" w:fill="FFFFFF"/>
+        </w:rPr>
+        <w:t>int</w:t>
+      </w:r>
+      <w:proofErr w:type="spellEnd"/>
+      <w:r>
+        <w:rPr>
+          <w:rFonts w:ascii="Times New Roman" w:hAnsi="Times New Roman" w:cs="Times New Roman"/>
+          <w:color w:val="000000"/>
+          <w:shd w:val="clear" w:color="auto" w:fill="FFFFFF"/>
+        </w:rPr>
+        <w:t xml:space="preserve"> count, char value []) </w:t>
+      </w:r>
+      <w:hyperlink r:id="rId11" w:history="1">
+        <w:r>
+          <w:rPr>
+            <w:rFonts w:ascii="Times New Roman" w:hAnsi="Times New Roman" w:cs="Times New Roman"/>
+            <w:color w:val="000000"/>
+            <w:shd w:val="clear" w:color="auto" w:fill="FFFFFF"/>
+          </w:rPr>
+          <w:t>constructor</w:t>
+        </w:r>
+      </w:hyperlink>
+      <w:r>
+        <w:rPr>
+          <w:rFonts w:ascii="Times New Roman" w:hAnsi="Times New Roman" w:cs="Times New Roman"/>
+          <w:color w:val="000000"/>
+          <w:shd w:val="clear" w:color="auto" w:fill="FFFFFF"/>
+        </w:rPr>
+        <w:t> to create new String object. What is interesting here is, </w:t>
+      </w:r>
+      <w:proofErr w:type="gramStart"/>
+      <w:r>
+        <w:rPr>
+          <w:rFonts w:ascii="Times New Roman" w:hAnsi="Times New Roman" w:cs="Times New Roman"/>
+          <w:color w:val="000000"/>
+          <w:shd w:val="clear" w:color="auto" w:fill="FFFFFF"/>
+        </w:rPr>
+        <w:t>value[</w:t>
+      </w:r>
+      <w:proofErr w:type="gramEnd"/>
+      <w:r>
+        <w:rPr>
+          <w:rFonts w:ascii="Times New Roman" w:hAnsi="Times New Roman" w:cs="Times New Roman"/>
+          <w:color w:val="000000"/>
+          <w:shd w:val="clear" w:color="auto" w:fill="FFFFFF"/>
+        </w:rPr>
+        <w:t>], which is the same character array used to represent original string. So what's wrong with this?</w:t>
+      </w:r>
+      <w:r>
+        <w:rPr>
+          <w:rFonts w:ascii="Trebuchet MS" w:hAnsi="Trebuchet MS"/>
+          <w:color w:val="000000"/>
+        </w:rPr>
+        <w:br/>
+      </w:r>
+      <w:r>
+        <w:rPr>
+          <w:rFonts w:ascii="Trebuchet MS" w:hAnsi="Trebuchet MS"/>
+          <w:color w:val="000000"/>
+        </w:rPr>
+        <w:br/>
+      </w:r>
+      <w:r>
+        <w:rPr>
+          <w:rFonts w:ascii="Times New Roman" w:hAnsi="Times New Roman" w:cs="Times New Roman"/>
+          <w:color w:val="000000"/>
+          <w:shd w:val="clear" w:color="auto" w:fill="FFFFFF"/>
+        </w:rPr>
+        <w:t xml:space="preserve">In case </w:t>
+      </w:r>
+      <w:proofErr w:type="gramStart"/>
+      <w:r>
+        <w:rPr>
+          <w:rFonts w:ascii="Times New Roman" w:hAnsi="Times New Roman" w:cs="Times New Roman"/>
+          <w:color w:val="000000"/>
+          <w:shd w:val="clear" w:color="auto" w:fill="FFFFFF"/>
+        </w:rPr>
+        <w:t>If</w:t>
+      </w:r>
+      <w:proofErr w:type="gramEnd"/>
+      <w:r>
+        <w:rPr>
+          <w:rFonts w:ascii="Times New Roman" w:hAnsi="Times New Roman" w:cs="Times New Roman"/>
+          <w:color w:val="000000"/>
+          <w:shd w:val="clear" w:color="auto" w:fill="FFFFFF"/>
+        </w:rPr>
+        <w:t xml:space="preserve"> you have still not figured it out, If the original string is very long, and has array of size 1GB, no matter how small a substring is, it will hold 1GB array.  This will also stop original string to be </w:t>
+      </w:r>
+      <w:hyperlink r:id="rId12" w:history="1">
+        <w:r>
+          <w:rPr>
+            <w:rFonts w:ascii="Times New Roman" w:hAnsi="Times New Roman" w:cs="Times New Roman"/>
+            <w:color w:val="000000"/>
+            <w:shd w:val="clear" w:color="auto" w:fill="FFFFFF"/>
+          </w:rPr>
+          <w:t>garbage collected</w:t>
+        </w:r>
+      </w:hyperlink>
+      <w:r>
+        <w:rPr>
+          <w:rFonts w:ascii="Times New Roman" w:hAnsi="Times New Roman" w:cs="Times New Roman"/>
+          <w:color w:val="000000"/>
+          <w:shd w:val="clear" w:color="auto" w:fill="FFFFFF"/>
+        </w:rPr>
+        <w:t>, in case if doesn't have any live reference. This is clear case of memory leak in Java, where memory is retained even if it's not required. That's how substring method creates memory leak.</w:t>
+      </w:r>
+    </w:p>
+    <w:p>
+      <w:pPr>
+        <w:rPr>
+          <w:rFonts w:ascii="Trebuchet MS" w:hAnsi="Trebuchet MS"/>
+          <w:color w:val="000000"/>
+        </w:rPr>
+      </w:pPr>
+      <w:r>
+        <w:rPr>
+          <w:noProof/>
+        </w:rPr>
+        <w:drawing>
+          <wp:inline distT="0" distB="0" distL="0" distR="0">
+            <wp:extent cx="5943600" cy="2677033"/>
+            <wp:effectExtent l="0" t="0" r="0" b="9525"/>
+            <wp:docPr id="1" name="Picture 1" descr="https://2.bp.blogspot.com/-bpVcO5iKthk/VAhfFQLeciI/AAAAAAAAB1Y/hzrzYa2ZmlI/s1600/How%2BSubString%2Bworks%2Bin%2BJava.png"/>
+            <wp:cNvGraphicFramePr>
+              <a:graphicFrameLocks xmlns:a="http://schemas.openxmlformats.org/drawingml/2006/main" noChangeAspect="1"/>
+            </wp:cNvGraphicFramePr>
+            <a:graphic xmlns:a="http://schemas.openxmlformats.org/drawingml/2006/main">
+              <a:graphicData uri="http://schemas.openxmlformats.org/drawingml/2006/picture">
+                <pic:pic xmlns:pic="http://schemas.openxmlformats.org/drawingml/2006/picture">
+                  <pic:nvPicPr>
+                    <pic:cNvPr id="0" name="Picture 1" descr="https://2.bp.blogspot.com/-bpVcO5iKthk/VAhfFQLeciI/AAAAAAAAB1Y/hzrzYa2ZmlI/s1600/How%2BSubString%2Bworks%2Bin%2BJava.png"/>
+                    <pic:cNvPicPr>
+                      <a:picLocks noChangeAspect="1" noChangeArrowheads="1"/>
+                    </pic:cNvPicPr>
+                  </pic:nvPicPr>
+                  <pic:blipFill>
+                    <a:blip r:embed="rId13">
+                      <a:extLst>
+                        <a:ext uri="{28A0092B-C50C-407E-A947-70E740481C1C}">
+                          <a14:useLocalDpi xmlns:a14="http://schemas.microsoft.com/office/drawing/2010/main" val="0"/>
+                        </a:ext>
+                      </a:extLst>
+                    </a:blip>
+                    <a:srcRect/>
+                    <a:stretch>
+                      <a:fillRect/>
+                    </a:stretch>
+                  </pic:blipFill>
+                  <pic:spPr bwMode="auto">
+                    <a:xfrm>
+                      <a:off x="0" y="0"/>
+                      <a:ext cx="5943600" cy="2677033"/>
+                    </a:xfrm>
+                    <a:prstGeom prst="rect">
+                      <a:avLst/>
+                    </a:prstGeom>
+                    <a:noFill/>
+                    <a:ln>
+                      <a:noFill/>
+                    </a:ln>
+                  </pic:spPr>
+                </pic:pic>
+              </a:graphicData>
+            </a:graphic>
+          </wp:inline>
+        </w:drawing>
+      </w:r>
+    </w:p>
+    <w:p>
+      <w:pPr>
+        <w:rPr>
+          <w:rFonts w:ascii="Times New Roman" w:hAnsi="Times New Roman" w:cs="Times New Roman"/>
+          <w:color w:val="000000"/>
+          <w:shd w:val="clear" w:color="auto" w:fill="FFFFFF"/>
+        </w:rPr>
+      </w:pPr>
+      <w:r>
+        <w:rPr>
+          <w:rFonts w:ascii="Times New Roman" w:hAnsi="Times New Roman" w:cs="Times New Roman"/>
+          <w:color w:val="000000"/>
+          <w:shd w:val="clear" w:color="auto" w:fill="FFFFFF"/>
+        </w:rPr>
+        <w:t xml:space="preserve">This issue has been </w:t>
+      </w:r>
+      <w:r>
+        <w:rPr>
+          <w:rFonts w:ascii="Times New Roman" w:hAnsi="Times New Roman" w:cs="Times New Roman"/>
+          <w:color w:val="000000"/>
+          <w:shd w:val="clear" w:color="auto" w:fill="FFFFFF"/>
+        </w:rPr>
+        <w:t>resolved</w:t>
+      </w:r>
       <w:bookmarkStart w:id="0" w:name="_GoBack"/>
       <w:bookmarkEnd w:id="0"/>
+      <w:r>
+        <w:rPr>
+          <w:rFonts w:ascii="Times New Roman" w:hAnsi="Times New Roman" w:cs="Times New Roman"/>
+          <w:color w:val="000000"/>
+          <w:shd w:val="clear" w:color="auto" w:fill="FFFFFF"/>
+        </w:rPr>
+        <w:t xml:space="preserve"> in java 7.</w:t>
+      </w:r>
+      <w:r>
+        <w:rPr>
+          <w:rFonts w:ascii="Times New Roman" w:hAnsi="Times New Roman" w:cs="Times New Roman"/>
+          <w:color w:val="000000"/>
+          <w:shd w:val="clear" w:color="auto" w:fill="FFFFFF"/>
+        </w:rPr>
+        <w:br/>
+      </w:r>
+      <w:r>
+        <w:rPr>
+          <w:rFonts w:ascii="Trebuchet MS" w:hAnsi="Trebuchet MS"/>
+          <w:color w:val="000000"/>
+        </w:rPr>
+        <w:br/>
+      </w:r>
+      <w:r>
+        <w:rPr>
+          <w:rFonts w:ascii="Trebuchet MS" w:hAnsi="Trebuchet MS"/>
+          <w:color w:val="000000"/>
+        </w:rPr>
+        <w:br/>
+      </w:r>
+      <w:r>
+        <w:rPr>
+          <w:rFonts w:ascii="Trebuchet MS" w:hAnsi="Trebuchet MS"/>
+          <w:color w:val="000000"/>
+        </w:rPr>
+        <w:br/>
+      </w:r>
     </w:p>
     <w:sectPr>
       <w:pgSz w:w="12240" w:h="15840"/>

</xml_diff>